<commit_message>
Adding web dashboard ERD
</commit_message>
<xml_diff>
--- a/Documentation/Use cases.docx
+++ b/Documentation/Use cases.docx
@@ -7,7 +7,6 @@
         <w:pStyle w:val="Title"/>
         <w:jc w:val="center"/>
         <w:rPr>
-          <w:rFonts w:hint="cs"/>
           <w:rtl/>
           <w:lang w:bidi="ar-EG"/>
         </w:rPr>
@@ -357,12 +356,10 @@
           <w:lang w:bidi="ar-SA"/>
         </w:rPr>
         <w:br/>
-        <w:t>Starts with: The user is on the dashboard page.</w:t>
-      </w:r>
-      <w:r>
-        <w:rPr>
-          <w:rFonts w:ascii="Calibri" w:eastAsia="Calibri" w:hAnsi="Calibri" w:cs="Times New Roman"/>
-          <w:b w:val="0"/>
+      </w:r>
+      <w:r>
+        <w:rPr>
+          <w:rFonts w:ascii="Calibri" w:eastAsia="Calibri" w:hAnsi="Calibri" w:cs="Times New Roman"/>
           <w:bCs w:val="0"/>
           <w:i/>
           <w:smallCaps w:val="0"/>
@@ -371,8 +368,61 @@
           <w:szCs w:val="22"/>
           <w:lang w:bidi="ar-SA"/>
         </w:rPr>
+        <w:t>Starts with</w:t>
+      </w:r>
+      <w:r>
+        <w:rPr>
+          <w:rFonts w:ascii="Calibri" w:eastAsia="Calibri" w:hAnsi="Calibri" w:cs="Times New Roman"/>
+          <w:b w:val="0"/>
+          <w:bCs w:val="0"/>
+          <w:i/>
+          <w:smallCaps w:val="0"/>
+          <w:color w:val="0070C0"/>
+          <w:sz w:val="22"/>
+          <w:szCs w:val="22"/>
+          <w:lang w:bidi="ar-SA"/>
+        </w:rPr>
+        <w:t>: The user is on the dashboard page.</w:t>
+      </w:r>
+      <w:r>
+        <w:rPr>
+          <w:rFonts w:ascii="Calibri" w:eastAsia="Calibri" w:hAnsi="Calibri" w:cs="Times New Roman"/>
+          <w:b w:val="0"/>
+          <w:bCs w:val="0"/>
+          <w:i/>
+          <w:smallCaps w:val="0"/>
+          <w:color w:val="0070C0"/>
+          <w:sz w:val="22"/>
+          <w:szCs w:val="22"/>
+          <w:lang w:bidi="ar-SA"/>
+        </w:rPr>
         <w:br/>
-        <w:t>Ends with: The user views the city's advantages and disadvantages on the city statistics page.</w:t>
+      </w:r>
+      <w:r>
+        <w:rPr>
+          <w:rFonts w:ascii="Calibri" w:eastAsia="Calibri" w:hAnsi="Calibri" w:cs="Times New Roman"/>
+          <w:i/>
+          <w:smallCaps w:val="0"/>
+          <w:color w:val="0070C0"/>
+          <w:sz w:val="22"/>
+          <w:szCs w:val="22"/>
+          <w:lang w:bidi="ar-SA"/>
+        </w:rPr>
+        <w:t>Ends with</w:t>
+      </w:r>
+      <w:r>
+        <w:rPr>
+          <w:rFonts w:ascii="Calibri" w:eastAsia="Calibri" w:hAnsi="Calibri" w:cs="Times New Roman"/>
+          <w:b w:val="0"/>
+          <w:bCs w:val="0"/>
+          <w:i/>
+          <w:smallCaps w:val="0"/>
+          <w:color w:val="0070C0"/>
+          <w:sz w:val="22"/>
+          <w:szCs w:val="22"/>
+          <w:lang w:bidi="ar-SA"/>
+        </w:rPr>
+        <w:t>: The user views the city's advantages and disadvantages on the city statistics page.</w:t>
       </w:r>
     </w:p>
     <w:p>
@@ -549,31 +599,7 @@
           <w:i/>
           <w:color w:val="0070C0"/>
         </w:rPr>
-        <w:t xml:space="preserve"> </w:t>
-      </w:r>
-      <w:r>
-        <w:rPr>
-          <w:rFonts w:ascii="Calibri" w:eastAsia="Calibri" w:hAnsi="Calibri" w:cs="Times New Roman"/>
-          <w:i/>
-          <w:color w:val="0070C0"/>
-        </w:rPr>
-        <w:t>(</w:t>
-      </w:r>
-      <w:r>
-        <w:rPr>
-          <w:rFonts w:ascii="Calibri" w:eastAsia="Calibri" w:hAnsi="Calibri" w:cs="Times New Roman"/>
-          <w:i/>
-          <w:color w:val="0070C0"/>
-        </w:rPr>
-        <w:t>System</w:t>
-      </w:r>
-      <w:r>
-        <w:rPr>
-          <w:rFonts w:ascii="Calibri" w:eastAsia="Calibri" w:hAnsi="Calibri" w:cs="Times New Roman"/>
-          <w:i/>
-          <w:color w:val="0070C0"/>
-        </w:rPr>
-        <w:t xml:space="preserve"> </w:t>
+        <w:t xml:space="preserve"> (System </w:t>
       </w:r>
       <w:r>
         <w:rPr>
@@ -619,15 +645,7 @@
           <w:i/>
           <w:color w:val="0070C0"/>
         </w:rPr>
-        <w:t xml:space="preserve"> </w:t>
-      </w:r>
-      <w:r>
-        <w:rPr>
-          <w:rFonts w:ascii="Calibri" w:eastAsia="Calibri" w:hAnsi="Calibri" w:cs="Times New Roman"/>
-          <w:i/>
-          <w:color w:val="0070C0"/>
-        </w:rPr>
-        <w:t>(User Action)</w:t>
+        <w:t xml:space="preserve"> (User Action)</w:t>
       </w:r>
     </w:p>
     <w:p>
@@ -681,31 +699,7 @@
           <w:i/>
           <w:color w:val="0070C0"/>
         </w:rPr>
-        <w:t xml:space="preserve"> </w:t>
-      </w:r>
-      <w:r>
-        <w:rPr>
-          <w:rFonts w:ascii="Calibri" w:eastAsia="Calibri" w:hAnsi="Calibri" w:cs="Times New Roman"/>
-          <w:i/>
-          <w:color w:val="0070C0"/>
-        </w:rPr>
-        <w:t>(</w:t>
-      </w:r>
-      <w:r>
-        <w:rPr>
-          <w:rFonts w:ascii="Calibri" w:eastAsia="Calibri" w:hAnsi="Calibri" w:cs="Times New Roman"/>
-          <w:i/>
-          <w:color w:val="0070C0"/>
-        </w:rPr>
-        <w:t xml:space="preserve">System </w:t>
-      </w:r>
-      <w:r>
-        <w:rPr>
-          <w:rFonts w:ascii="Calibri" w:eastAsia="Calibri" w:hAnsi="Calibri" w:cs="Times New Roman"/>
-          <w:i/>
-          <w:color w:val="0070C0"/>
-        </w:rPr>
-        <w:t>Action)</w:t>
+        <w:t xml:space="preserve"> (System Action)</w:t>
       </w:r>
     </w:p>
     <w:p>
@@ -783,23 +777,7 @@
           <w:i/>
           <w:color w:val="0070C0"/>
         </w:rPr>
-        <w:t>(</w:t>
-      </w:r>
-      <w:r>
-        <w:rPr>
-          <w:rFonts w:ascii="Calibri" w:eastAsia="Calibri" w:hAnsi="Calibri" w:cs="Times New Roman"/>
-          <w:i/>
-          <w:color w:val="0070C0"/>
-        </w:rPr>
-        <w:t xml:space="preserve">System </w:t>
-      </w:r>
-      <w:r>
-        <w:rPr>
-          <w:rFonts w:ascii="Calibri" w:eastAsia="Calibri" w:hAnsi="Calibri" w:cs="Times New Roman"/>
-          <w:i/>
-          <w:color w:val="0070C0"/>
-        </w:rPr>
-        <w:t>Action)</w:t>
+        <w:t>(System Action)</w:t>
       </w:r>
     </w:p>
     <w:p>
@@ -829,31 +807,7 @@
           <w:i/>
           <w:color w:val="0070C0"/>
         </w:rPr>
-        <w:t xml:space="preserve"> </w:t>
-      </w:r>
-      <w:r>
-        <w:rPr>
-          <w:rFonts w:ascii="Calibri" w:eastAsia="Calibri" w:hAnsi="Calibri" w:cs="Times New Roman"/>
-          <w:i/>
-          <w:color w:val="0070C0"/>
-        </w:rPr>
-        <w:t>(</w:t>
-      </w:r>
-      <w:r>
-        <w:rPr>
-          <w:rFonts w:ascii="Calibri" w:eastAsia="Calibri" w:hAnsi="Calibri" w:cs="Times New Roman"/>
-          <w:i/>
-          <w:color w:val="0070C0"/>
-        </w:rPr>
-        <w:t>System</w:t>
-      </w:r>
-      <w:r>
-        <w:rPr>
-          <w:rFonts w:ascii="Calibri" w:eastAsia="Calibri" w:hAnsi="Calibri" w:cs="Times New Roman"/>
-          <w:i/>
-          <w:color w:val="0070C0"/>
-        </w:rPr>
-        <w:t xml:space="preserve"> </w:t>
+        <w:t xml:space="preserve"> (System </w:t>
       </w:r>
       <w:r>
         <w:rPr>
@@ -915,31 +869,7 @@
           <w:i/>
           <w:color w:val="0070C0"/>
         </w:rPr>
-        <w:t xml:space="preserve"> </w:t>
-      </w:r>
-      <w:r>
-        <w:rPr>
-          <w:rFonts w:ascii="Calibri" w:eastAsia="Calibri" w:hAnsi="Calibri" w:cs="Times New Roman"/>
-          <w:i/>
-          <w:color w:val="0070C0"/>
-        </w:rPr>
-        <w:t>(</w:t>
-      </w:r>
-      <w:r>
-        <w:rPr>
-          <w:rFonts w:ascii="Calibri" w:eastAsia="Calibri" w:hAnsi="Calibri" w:cs="Times New Roman"/>
-          <w:i/>
-          <w:color w:val="0070C0"/>
-        </w:rPr>
-        <w:t>System</w:t>
-      </w:r>
-      <w:r>
-        <w:rPr>
-          <w:rFonts w:ascii="Calibri" w:eastAsia="Calibri" w:hAnsi="Calibri" w:cs="Times New Roman"/>
-          <w:i/>
-          <w:color w:val="0070C0"/>
-        </w:rPr>
-        <w:t xml:space="preserve"> </w:t>
+        <w:t xml:space="preserve"> (System </w:t>
       </w:r>
       <w:r>
         <w:rPr>
@@ -1001,31 +931,7 @@
           <w:i/>
           <w:color w:val="0070C0"/>
         </w:rPr>
-        <w:t xml:space="preserve"> </w:t>
-      </w:r>
-      <w:r>
-        <w:rPr>
-          <w:rFonts w:ascii="Calibri" w:eastAsia="Calibri" w:hAnsi="Calibri" w:cs="Times New Roman"/>
-          <w:i/>
-          <w:color w:val="0070C0"/>
-        </w:rPr>
-        <w:t>(</w:t>
-      </w:r>
-      <w:r>
-        <w:rPr>
-          <w:rFonts w:ascii="Calibri" w:eastAsia="Calibri" w:hAnsi="Calibri" w:cs="Times New Roman"/>
-          <w:i/>
-          <w:color w:val="0070C0"/>
-        </w:rPr>
-        <w:t>System</w:t>
-      </w:r>
-      <w:r>
-        <w:rPr>
-          <w:rFonts w:ascii="Calibri" w:eastAsia="Calibri" w:hAnsi="Calibri" w:cs="Times New Roman"/>
-          <w:i/>
-          <w:color w:val="0070C0"/>
-        </w:rPr>
-        <w:t xml:space="preserve"> </w:t>
+        <w:t xml:space="preserve"> (System </w:t>
       </w:r>
       <w:r>
         <w:rPr>
@@ -1269,7 +1175,6 @@
         <w:pStyle w:val="Title"/>
         <w:jc w:val="center"/>
         <w:rPr>
-          <w:rFonts w:hint="cs"/>
           <w:rtl/>
           <w:lang w:bidi="ar-EG"/>
         </w:rPr>
@@ -1417,7 +1322,14 @@
                 <w:rFonts w:ascii="Calibri" w:eastAsia="Calibri" w:hAnsi="Calibri" w:cs="Times New Roman"/>
                 <w:color w:val="0070C0"/>
               </w:rPr>
-              <w:t xml:space="preserve"> Advantages and Disadvantages</w:t>
+              <w:t xml:space="preserve"> </w:t>
+            </w:r>
+            <w:r>
+              <w:rPr>
+                <w:rFonts w:ascii="Calibri" w:eastAsia="Calibri" w:hAnsi="Calibri" w:cs="Times New Roman"/>
+                <w:color w:val="0070C0"/>
+              </w:rPr>
+              <w:t>advantages and disadvantages</w:t>
             </w:r>
           </w:p>
         </w:tc>
@@ -1689,13 +1601,10 @@
           <w:lang w:bidi="ar-SA"/>
         </w:rPr>
         <w:br/>
-        <w:t>Starts with: The user is on the dashboard page.</w:t>
-      </w:r>
-      <w:r>
-        <w:rPr>
-          <w:rFonts w:ascii="Calibri" w:eastAsia="Calibri" w:hAnsi="Calibri" w:cs="Times New Roman"/>
-          <w:b w:val="0"/>
-          <w:bCs w:val="0"/>
+      </w:r>
+      <w:r>
+        <w:rPr>
+          <w:rFonts w:ascii="Calibri" w:eastAsia="Calibri" w:hAnsi="Calibri" w:cs="Times New Roman"/>
           <w:i/>
           <w:smallCaps w:val="0"/>
           <w:color w:val="0070C0"/>
@@ -1703,8 +1612,89 @@
           <w:szCs w:val="22"/>
           <w:lang w:bidi="ar-SA"/>
         </w:rPr>
+        <w:t>Starts with</w:t>
+      </w:r>
+      <w:r>
+        <w:rPr>
+          <w:rFonts w:ascii="Calibri" w:eastAsia="Calibri" w:hAnsi="Calibri" w:cs="Times New Roman"/>
+          <w:b w:val="0"/>
+          <w:bCs w:val="0"/>
+          <w:i/>
+          <w:smallCaps w:val="0"/>
+          <w:color w:val="0070C0"/>
+          <w:sz w:val="22"/>
+          <w:szCs w:val="22"/>
+          <w:lang w:bidi="ar-SA"/>
+        </w:rPr>
+        <w:t>: The user is on the dashboard page.</w:t>
+      </w:r>
+      <w:r>
+        <w:rPr>
+          <w:rFonts w:ascii="Calibri" w:eastAsia="Calibri" w:hAnsi="Calibri" w:cs="Times New Roman"/>
+          <w:b w:val="0"/>
+          <w:bCs w:val="0"/>
+          <w:i/>
+          <w:smallCaps w:val="0"/>
+          <w:color w:val="0070C0"/>
+          <w:sz w:val="22"/>
+          <w:szCs w:val="22"/>
+          <w:lang w:bidi="ar-SA"/>
+        </w:rPr>
         <w:br/>
-        <w:t>Ends with: The user views the city's advantages and disadvantages on the city statistics page.</w:t>
+      </w:r>
+      <w:r>
+        <w:rPr>
+          <w:rFonts w:ascii="Calibri" w:eastAsia="Calibri" w:hAnsi="Calibri" w:cs="Times New Roman"/>
+          <w:i/>
+          <w:smallCaps w:val="0"/>
+          <w:color w:val="0070C0"/>
+          <w:sz w:val="22"/>
+          <w:szCs w:val="22"/>
+          <w:lang w:bidi="ar-SA"/>
+        </w:rPr>
+        <w:t>Ends with</w:t>
+      </w:r>
+      <w:r>
+        <w:rPr>
+          <w:rFonts w:ascii="Calibri" w:eastAsia="Calibri" w:hAnsi="Calibri" w:cs="Times New Roman"/>
+          <w:b w:val="0"/>
+          <w:bCs w:val="0"/>
+          <w:i/>
+          <w:smallCaps w:val="0"/>
+          <w:color w:val="0070C0"/>
+          <w:sz w:val="22"/>
+          <w:szCs w:val="22"/>
+          <w:lang w:bidi="ar-SA"/>
+        </w:rPr>
+        <w:t>: The user views the city's</w:t>
+      </w:r>
+      <w:r>
+        <w:rPr>
+          <w:rFonts w:ascii="Calibri" w:eastAsia="Calibri" w:hAnsi="Calibri" w:cs="Times New Roman"/>
+          <w:b w:val="0"/>
+          <w:bCs w:val="0"/>
+          <w:i/>
+          <w:smallCaps w:val="0"/>
+          <w:color w:val="0070C0"/>
+          <w:sz w:val="22"/>
+          <w:szCs w:val="22"/>
+          <w:lang w:bidi="ar-SA"/>
+        </w:rPr>
+        <w:t xml:space="preserve"> statistics</w:t>
+      </w:r>
+      <w:r>
+        <w:rPr>
+          <w:rFonts w:ascii="Calibri" w:eastAsia="Calibri" w:hAnsi="Calibri" w:cs="Times New Roman"/>
+          <w:b w:val="0"/>
+          <w:bCs w:val="0"/>
+          <w:i/>
+          <w:smallCaps w:val="0"/>
+          <w:color w:val="0070C0"/>
+          <w:sz w:val="22"/>
+          <w:szCs w:val="22"/>
+          <w:lang w:bidi="ar-SA"/>
+        </w:rPr>
+        <w:t xml:space="preserve"> advantages and disadvantages on the city statistics page.</w:t>
       </w:r>
     </w:p>
     <w:p>
@@ -2750,6 +2740,579 @@
         </w:rPr>
         <w:t xml:space="preserve"> statistics (Advantages and disadvantages).</w:t>
       </w:r>
+    </w:p>
+    <w:p>
+      <w:pPr>
+        <w:rPr>
+          <w:rFonts w:ascii="Calibri" w:eastAsia="Calibri" w:hAnsi="Calibri" w:cs="Times New Roman"/>
+          <w:i/>
+          <w:color w:val="0070C0"/>
+        </w:rPr>
+      </w:pPr>
+    </w:p>
+    <w:p>
+      <w:pPr>
+        <w:rPr>
+          <w:rFonts w:ascii="Calibri" w:eastAsia="Calibri" w:hAnsi="Calibri" w:cs="Times New Roman"/>
+          <w:i/>
+          <w:color w:val="0070C0"/>
+        </w:rPr>
+      </w:pPr>
+    </w:p>
+    <w:p>
+      <w:pPr>
+        <w:rPr>
+          <w:rFonts w:ascii="Calibri" w:eastAsia="Calibri" w:hAnsi="Calibri" w:cs="Times New Roman"/>
+          <w:i/>
+          <w:color w:val="0070C0"/>
+        </w:rPr>
+      </w:pPr>
+    </w:p>
+    <w:p>
+      <w:pPr>
+        <w:rPr>
+          <w:rFonts w:ascii="Calibri" w:eastAsia="Calibri" w:hAnsi="Calibri" w:cs="Times New Roman"/>
+          <w:i/>
+          <w:color w:val="0070C0"/>
+        </w:rPr>
+      </w:pPr>
+    </w:p>
+    <w:p>
+      <w:pPr>
+        <w:rPr>
+          <w:rFonts w:ascii="Calibri" w:eastAsia="Calibri" w:hAnsi="Calibri" w:cs="Times New Roman"/>
+          <w:i/>
+          <w:color w:val="0070C0"/>
+        </w:rPr>
+      </w:pPr>
+    </w:p>
+    <w:p>
+      <w:pPr>
+        <w:rPr>
+          <w:rFonts w:ascii="Calibri" w:eastAsia="Calibri" w:hAnsi="Calibri" w:cs="Times New Roman"/>
+          <w:i/>
+          <w:color w:val="0070C0"/>
+        </w:rPr>
+      </w:pPr>
+    </w:p>
+    <w:p>
+      <w:pPr>
+        <w:rPr>
+          <w:rFonts w:ascii="Calibri" w:eastAsia="Calibri" w:hAnsi="Calibri" w:cs="Times New Roman"/>
+          <w:b/>
+          <w:bCs/>
+          <w:i/>
+          <w:color w:val="0070C0"/>
+        </w:rPr>
+      </w:pPr>
+      <w:r>
+        <w:rPr>
+          <w:rFonts w:ascii="Calibri" w:eastAsia="Calibri" w:hAnsi="Calibri" w:cs="Times New Roman"/>
+          <w:b/>
+          <w:bCs/>
+          <w:i/>
+          <w:color w:val="0070C0"/>
+        </w:rPr>
+        <w:lastRenderedPageBreak/>
+        <w:t>Scenario for "Identify Improvement Opportunities" Use Case</w:t>
+      </w:r>
+    </w:p>
+    <w:p>
+      <w:pPr>
+        <w:rPr>
+          <w:rFonts w:ascii="Calibri" w:eastAsia="Calibri" w:hAnsi="Calibri" w:cs="Times New Roman"/>
+          <w:b/>
+          <w:bCs/>
+          <w:i/>
+          <w:color w:val="0070C0"/>
+        </w:rPr>
+      </w:pPr>
+      <w:r>
+        <w:rPr>
+          <w:rFonts w:ascii="Calibri" w:eastAsia="Calibri" w:hAnsi="Calibri" w:cs="Times New Roman"/>
+          <w:b/>
+          <w:bCs/>
+          <w:i/>
+          <w:color w:val="0070C0"/>
+        </w:rPr>
+        <w:t>Actors:</w:t>
+      </w:r>
+    </w:p>
+    <w:p>
+      <w:pPr>
+        <w:numPr>
+          <w:ilvl w:val="0"/>
+          <w:numId w:val="9"/>
+        </w:numPr>
+        <w:rPr>
+          <w:rFonts w:ascii="Calibri" w:eastAsia="Calibri" w:hAnsi="Calibri" w:cs="Times New Roman"/>
+          <w:i/>
+          <w:color w:val="0070C0"/>
+        </w:rPr>
+      </w:pPr>
+      <w:r>
+        <w:rPr>
+          <w:rFonts w:ascii="Calibri" w:eastAsia="Calibri" w:hAnsi="Calibri" w:cs="Times New Roman"/>
+          <w:b/>
+          <w:bCs/>
+          <w:i/>
+          <w:color w:val="0070C0"/>
+        </w:rPr>
+        <w:t>Administrator</w:t>
+      </w:r>
+      <w:r>
+        <w:rPr>
+          <w:rFonts w:ascii="Calibri" w:eastAsia="Calibri" w:hAnsi="Calibri" w:cs="Times New Roman"/>
+          <w:i/>
+          <w:color w:val="0070C0"/>
+        </w:rPr>
+        <w:t xml:space="preserve"> or </w:t>
+      </w:r>
+      <w:r>
+        <w:rPr>
+          <w:rFonts w:ascii="Calibri" w:eastAsia="Calibri" w:hAnsi="Calibri" w:cs="Times New Roman"/>
+          <w:b/>
+          <w:bCs/>
+          <w:i/>
+          <w:color w:val="0070C0"/>
+        </w:rPr>
+        <w:t>Tourism Authority/Business Owner</w:t>
+      </w:r>
+    </w:p>
+    <w:p>
+      <w:pPr>
+        <w:rPr>
+          <w:rFonts w:ascii="Calibri" w:eastAsia="Calibri" w:hAnsi="Calibri" w:cs="Times New Roman"/>
+          <w:b/>
+          <w:bCs/>
+          <w:i/>
+          <w:color w:val="0070C0"/>
+        </w:rPr>
+      </w:pPr>
+      <w:r>
+        <w:rPr>
+          <w:rFonts w:ascii="Calibri" w:eastAsia="Calibri" w:hAnsi="Calibri" w:cs="Times New Roman"/>
+          <w:b/>
+          <w:bCs/>
+          <w:i/>
+          <w:color w:val="0070C0"/>
+        </w:rPr>
+        <w:t>Preconditions:</w:t>
+      </w:r>
+    </w:p>
+    <w:p>
+      <w:pPr>
+        <w:numPr>
+          <w:ilvl w:val="0"/>
+          <w:numId w:val="10"/>
+        </w:numPr>
+        <w:rPr>
+          <w:rFonts w:ascii="Calibri" w:eastAsia="Calibri" w:hAnsi="Calibri" w:cs="Times New Roman"/>
+          <w:i/>
+          <w:color w:val="0070C0"/>
+        </w:rPr>
+      </w:pPr>
+      <w:r>
+        <w:rPr>
+          <w:rFonts w:ascii="Calibri" w:eastAsia="Calibri" w:hAnsi="Calibri" w:cs="Times New Roman"/>
+          <w:i/>
+          <w:color w:val="0070C0"/>
+        </w:rPr>
+        <w:t>The user has logged into the system with appropriate permissions.</w:t>
+      </w:r>
+    </w:p>
+    <w:p>
+      <w:pPr>
+        <w:numPr>
+          <w:ilvl w:val="0"/>
+          <w:numId w:val="10"/>
+        </w:numPr>
+        <w:rPr>
+          <w:rFonts w:ascii="Calibri" w:eastAsia="Calibri" w:hAnsi="Calibri" w:cs="Times New Roman"/>
+          <w:i/>
+          <w:color w:val="0070C0"/>
+        </w:rPr>
+      </w:pPr>
+      <w:r>
+        <w:rPr>
+          <w:rFonts w:ascii="Calibri" w:eastAsia="Calibri" w:hAnsi="Calibri" w:cs="Times New Roman"/>
+          <w:i/>
+          <w:color w:val="0070C0"/>
+        </w:rPr>
+        <w:t>The system has processed sentiment data and NLP insights in the database.</w:t>
+      </w:r>
+    </w:p>
+    <w:p>
+      <w:pPr>
+        <w:rPr>
+          <w:rFonts w:ascii="Calibri" w:eastAsia="Calibri" w:hAnsi="Calibri" w:cs="Times New Roman"/>
+          <w:b/>
+          <w:bCs/>
+          <w:i/>
+          <w:color w:val="0070C0"/>
+        </w:rPr>
+      </w:pPr>
+      <w:r>
+        <w:rPr>
+          <w:rFonts w:ascii="Calibri" w:eastAsia="Calibri" w:hAnsi="Calibri" w:cs="Times New Roman"/>
+          <w:b/>
+          <w:bCs/>
+          <w:i/>
+          <w:color w:val="0070C0"/>
+        </w:rPr>
+        <w:t>Main Flow:</w:t>
+      </w:r>
+    </w:p>
+    <w:p>
+      <w:pPr>
+        <w:numPr>
+          <w:ilvl w:val="0"/>
+          <w:numId w:val="11"/>
+        </w:numPr>
+        <w:rPr>
+          <w:rFonts w:ascii="Calibri" w:eastAsia="Calibri" w:hAnsi="Calibri" w:cs="Times New Roman"/>
+          <w:i/>
+          <w:color w:val="0070C0"/>
+        </w:rPr>
+      </w:pPr>
+      <w:r>
+        <w:rPr>
+          <w:rFonts w:ascii="Calibri" w:eastAsia="Calibri" w:hAnsi="Calibri" w:cs="Times New Roman"/>
+          <w:i/>
+          <w:color w:val="0070C0"/>
+        </w:rPr>
+        <w:t xml:space="preserve">The </w:t>
+      </w:r>
+      <w:r>
+        <w:rPr>
+          <w:rFonts w:ascii="Calibri" w:eastAsia="Calibri" w:hAnsi="Calibri" w:cs="Times New Roman"/>
+          <w:i/>
+          <w:color w:val="0070C0"/>
+        </w:rPr>
+        <w:t>user</w:t>
+      </w:r>
+      <w:r>
+        <w:rPr>
+          <w:rFonts w:ascii="Calibri" w:eastAsia="Calibri" w:hAnsi="Calibri" w:cs="Times New Roman"/>
+          <w:i/>
+          <w:color w:val="0070C0"/>
+        </w:rPr>
+        <w:t xml:space="preserve"> selects the "Identify Improvement Opportunities" option from the dashboard.</w:t>
+      </w:r>
+    </w:p>
+    <w:p>
+      <w:pPr>
+        <w:numPr>
+          <w:ilvl w:val="0"/>
+          <w:numId w:val="11"/>
+        </w:numPr>
+        <w:rPr>
+          <w:rFonts w:ascii="Calibri" w:eastAsia="Calibri" w:hAnsi="Calibri" w:cs="Times New Roman"/>
+          <w:i/>
+          <w:color w:val="0070C0"/>
+        </w:rPr>
+      </w:pPr>
+      <w:r>
+        <w:rPr>
+          <w:rFonts w:ascii="Calibri" w:eastAsia="Calibri" w:hAnsi="Calibri" w:cs="Times New Roman"/>
+          <w:i/>
+          <w:color w:val="0070C0"/>
+        </w:rPr>
+        <w:t>The user selects the city.</w:t>
+      </w:r>
+    </w:p>
+    <w:p>
+      <w:pPr>
+        <w:numPr>
+          <w:ilvl w:val="0"/>
+          <w:numId w:val="11"/>
+        </w:numPr>
+        <w:rPr>
+          <w:rFonts w:ascii="Calibri" w:eastAsia="Calibri" w:hAnsi="Calibri" w:cs="Times New Roman"/>
+          <w:i/>
+          <w:color w:val="0070C0"/>
+        </w:rPr>
+      </w:pPr>
+      <w:r>
+        <w:rPr>
+          <w:rFonts w:ascii="Calibri" w:eastAsia="Calibri" w:hAnsi="Calibri" w:cs="Times New Roman"/>
+          <w:i/>
+          <w:color w:val="0070C0"/>
+        </w:rPr>
+        <w:t xml:space="preserve">The system retrieves processed data </w:t>
+      </w:r>
+      <w:r>
+        <w:rPr>
+          <w:rFonts w:ascii="Calibri" w:eastAsia="Calibri" w:hAnsi="Calibri" w:cs="Times New Roman"/>
+          <w:i/>
+          <w:color w:val="0070C0"/>
+        </w:rPr>
+        <w:t>(</w:t>
+      </w:r>
+      <w:r>
+        <w:rPr>
+          <w:rFonts w:ascii="Calibri" w:eastAsia="Calibri" w:hAnsi="Calibri" w:cs="Times New Roman"/>
+          <w:i/>
+          <w:color w:val="0070C0"/>
+        </w:rPr>
+        <w:t>sentiment analysis, common problems, likes/dislikes)</w:t>
+      </w:r>
+      <w:r>
+        <w:rPr>
+          <w:rFonts w:ascii="Calibri" w:eastAsia="Calibri" w:hAnsi="Calibri" w:cs="Times New Roman"/>
+          <w:i/>
+          <w:color w:val="0070C0"/>
+        </w:rPr>
+        <w:t xml:space="preserve"> for the selected city</w:t>
+      </w:r>
+      <w:r>
+        <w:rPr>
+          <w:rFonts w:ascii="Calibri" w:eastAsia="Calibri" w:hAnsi="Calibri" w:cs="Times New Roman"/>
+          <w:i/>
+          <w:color w:val="0070C0"/>
+        </w:rPr>
+        <w:t xml:space="preserve"> from the database.</w:t>
+      </w:r>
+    </w:p>
+    <w:p>
+      <w:pPr>
+        <w:numPr>
+          <w:ilvl w:val="0"/>
+          <w:numId w:val="11"/>
+        </w:numPr>
+        <w:rPr>
+          <w:rFonts w:ascii="Calibri" w:eastAsia="Calibri" w:hAnsi="Calibri" w:cs="Times New Roman"/>
+          <w:i/>
+          <w:color w:val="0070C0"/>
+        </w:rPr>
+      </w:pPr>
+      <w:r>
+        <w:rPr>
+          <w:rFonts w:ascii="Calibri" w:eastAsia="Calibri" w:hAnsi="Calibri" w:cs="Times New Roman"/>
+          <w:i/>
+          <w:color w:val="0070C0"/>
+        </w:rPr>
+        <w:t>The system identifies key areas needing improvement by analyzing:</w:t>
+      </w:r>
+    </w:p>
+    <w:p>
+      <w:pPr>
+        <w:numPr>
+          <w:ilvl w:val="1"/>
+          <w:numId w:val="11"/>
+        </w:numPr>
+        <w:rPr>
+          <w:rFonts w:ascii="Calibri" w:eastAsia="Calibri" w:hAnsi="Calibri" w:cs="Times New Roman"/>
+          <w:i/>
+          <w:color w:val="0070C0"/>
+        </w:rPr>
+      </w:pPr>
+      <w:r>
+        <w:rPr>
+          <w:rFonts w:ascii="Calibri" w:eastAsia="Calibri" w:hAnsi="Calibri" w:cs="Times New Roman"/>
+          <w:i/>
+          <w:color w:val="0070C0"/>
+        </w:rPr>
+        <w:t>Most frequent complaints about cities, attractions, or activities.</w:t>
+      </w:r>
+    </w:p>
+    <w:p>
+      <w:pPr>
+        <w:numPr>
+          <w:ilvl w:val="1"/>
+          <w:numId w:val="11"/>
+        </w:numPr>
+        <w:rPr>
+          <w:rFonts w:ascii="Calibri" w:eastAsia="Calibri" w:hAnsi="Calibri" w:cs="Times New Roman"/>
+          <w:i/>
+          <w:color w:val="0070C0"/>
+        </w:rPr>
+      </w:pPr>
+      <w:r>
+        <w:rPr>
+          <w:rFonts w:ascii="Calibri" w:eastAsia="Calibri" w:hAnsi="Calibri" w:cs="Times New Roman"/>
+          <w:i/>
+          <w:color w:val="0070C0"/>
+        </w:rPr>
+        <w:t>Low satisfaction scores for specific locations or demographics.</w:t>
+      </w:r>
+    </w:p>
+    <w:p>
+      <w:pPr>
+        <w:numPr>
+          <w:ilvl w:val="1"/>
+          <w:numId w:val="11"/>
+        </w:numPr>
+        <w:rPr>
+          <w:rFonts w:ascii="Calibri" w:eastAsia="Calibri" w:hAnsi="Calibri" w:cs="Times New Roman"/>
+          <w:i/>
+          <w:color w:val="0070C0"/>
+        </w:rPr>
+      </w:pPr>
+      <w:r>
+        <w:rPr>
+          <w:rFonts w:ascii="Calibri" w:eastAsia="Calibri" w:hAnsi="Calibri" w:cs="Times New Roman"/>
+          <w:i/>
+          <w:color w:val="0070C0"/>
+        </w:rPr>
+        <w:t>Trends showing decreasing popularity over time.</w:t>
+      </w:r>
+    </w:p>
+    <w:p>
+      <w:pPr>
+        <w:numPr>
+          <w:ilvl w:val="0"/>
+          <w:numId w:val="11"/>
+        </w:numPr>
+        <w:rPr>
+          <w:rFonts w:ascii="Calibri" w:eastAsia="Calibri" w:hAnsi="Calibri" w:cs="Times New Roman"/>
+          <w:i/>
+          <w:color w:val="0070C0"/>
+        </w:rPr>
+      </w:pPr>
+      <w:r>
+        <w:rPr>
+          <w:rFonts w:ascii="Calibri" w:eastAsia="Calibri" w:hAnsi="Calibri" w:cs="Times New Roman"/>
+          <w:i/>
+          <w:color w:val="0070C0"/>
+        </w:rPr>
+        <w:t>The system displays prioritized recommendations, such as:</w:t>
+      </w:r>
+    </w:p>
+    <w:p>
+      <w:pPr>
+        <w:numPr>
+          <w:ilvl w:val="1"/>
+          <w:numId w:val="11"/>
+        </w:numPr>
+        <w:rPr>
+          <w:rFonts w:ascii="Calibri" w:eastAsia="Calibri" w:hAnsi="Calibri" w:cs="Times New Roman"/>
+          <w:i/>
+          <w:color w:val="0070C0"/>
+        </w:rPr>
+      </w:pPr>
+      <w:r>
+        <w:rPr>
+          <w:rFonts w:ascii="Calibri" w:eastAsia="Calibri" w:hAnsi="Calibri" w:cs="Times New Roman"/>
+          <w:i/>
+          <w:color w:val="0070C0"/>
+        </w:rPr>
+        <w:t>"Improve accessibility to XYZ attraction."</w:t>
+      </w:r>
+    </w:p>
+    <w:p>
+      <w:pPr>
+        <w:numPr>
+          <w:ilvl w:val="1"/>
+          <w:numId w:val="11"/>
+        </w:numPr>
+        <w:rPr>
+          <w:rFonts w:ascii="Calibri" w:eastAsia="Calibri" w:hAnsi="Calibri" w:cs="Times New Roman"/>
+          <w:i/>
+          <w:color w:val="0070C0"/>
+        </w:rPr>
+      </w:pPr>
+      <w:r>
+        <w:rPr>
+          <w:rFonts w:ascii="Calibri" w:eastAsia="Calibri" w:hAnsi="Calibri" w:cs="Times New Roman"/>
+          <w:i/>
+          <w:color w:val="0070C0"/>
+        </w:rPr>
+        <w:t>"Enhance cleanliness in ABC city."</w:t>
+      </w:r>
+    </w:p>
+    <w:p>
+      <w:pPr>
+        <w:numPr>
+          <w:ilvl w:val="1"/>
+          <w:numId w:val="11"/>
+        </w:numPr>
+        <w:rPr>
+          <w:rFonts w:ascii="Calibri" w:eastAsia="Calibri" w:hAnsi="Calibri" w:cs="Times New Roman"/>
+          <w:i/>
+          <w:color w:val="0070C0"/>
+        </w:rPr>
+      </w:pPr>
+      <w:r>
+        <w:rPr>
+          <w:rFonts w:ascii="Calibri" w:eastAsia="Calibri" w:hAnsi="Calibri" w:cs="Times New Roman"/>
+          <w:i/>
+          <w:color w:val="0070C0"/>
+        </w:rPr>
+        <w:t>"Focus on promoting cultural activities for European tourists."</w:t>
+      </w:r>
+    </w:p>
+    <w:p>
+      <w:pPr>
+        <w:numPr>
+          <w:ilvl w:val="0"/>
+          <w:numId w:val="11"/>
+        </w:numPr>
+        <w:rPr>
+          <w:rFonts w:ascii="Calibri" w:eastAsia="Calibri" w:hAnsi="Calibri" w:cs="Times New Roman"/>
+          <w:i/>
+          <w:color w:val="0070C0"/>
+        </w:rPr>
+      </w:pPr>
+      <w:r>
+        <w:rPr>
+          <w:rFonts w:ascii="Calibri" w:eastAsia="Calibri" w:hAnsi="Calibri" w:cs="Times New Roman"/>
+          <w:i/>
+          <w:color w:val="0070C0"/>
+        </w:rPr>
+        <w:t>The actor reviews the recommendations and optionally explores detailed data or exports the insights.</w:t>
+      </w:r>
+    </w:p>
+    <w:p>
+      <w:pPr>
+        <w:rPr>
+          <w:rFonts w:ascii="Calibri" w:eastAsia="Calibri" w:hAnsi="Calibri" w:cs="Times New Roman"/>
+          <w:b/>
+          <w:bCs/>
+          <w:i/>
+          <w:color w:val="0070C0"/>
+        </w:rPr>
+      </w:pPr>
+      <w:r>
+        <w:rPr>
+          <w:rFonts w:ascii="Calibri" w:eastAsia="Calibri" w:hAnsi="Calibri" w:cs="Times New Roman"/>
+          <w:b/>
+          <w:bCs/>
+          <w:i/>
+          <w:color w:val="0070C0"/>
+        </w:rPr>
+        <w:t>Postconditions:</w:t>
+      </w:r>
+    </w:p>
+    <w:p>
+      <w:pPr>
+        <w:numPr>
+          <w:ilvl w:val="0"/>
+          <w:numId w:val="12"/>
+        </w:numPr>
+        <w:rPr>
+          <w:rFonts w:ascii="Calibri" w:eastAsia="Calibri" w:hAnsi="Calibri" w:cs="Times New Roman"/>
+          <w:i/>
+          <w:color w:val="0070C0"/>
+        </w:rPr>
+      </w:pPr>
+      <w:r>
+        <w:rPr>
+          <w:rFonts w:ascii="Calibri" w:eastAsia="Calibri" w:hAnsi="Calibri" w:cs="Times New Roman"/>
+          <w:i/>
+          <w:color w:val="0070C0"/>
+        </w:rPr>
+        <w:t>The actor understands critical improvement areas and has actionable insights to address them.</w:t>
+      </w:r>
+    </w:p>
+    <w:p>
+      <w:pPr>
+        <w:rPr>
+          <w:rFonts w:ascii="Calibri" w:eastAsia="Calibri" w:hAnsi="Calibri" w:cs="Times New Roman"/>
+          <w:i/>
+          <w:color w:val="0070C0"/>
+        </w:rPr>
+      </w:pPr>
     </w:p>
     <w:p>
       <w:pPr>
@@ -2796,6 +3359,272 @@
 <file path=word/numbering.xml><?xml version="1.0" encoding="utf-8"?>
 <w:numbering xmlns:wpc="http://schemas.microsoft.com/office/word/2010/wordprocessingCanvas" xmlns:cx="http://schemas.microsoft.com/office/drawing/2014/chartex" xmlns:cx1="http://schemas.microsoft.com/office/drawing/2015/9/8/chartex" xmlns:cx2="http://schemas.microsoft.com/office/drawing/2015/10/21/chartex" xmlns:cx3="http://schemas.microsoft.com/office/drawing/2016/5/9/chartex" xmlns:cx4="http://schemas.microsoft.com/office/drawing/2016/5/10/chartex" xmlns:cx5="http://schemas.microsoft.com/office/drawing/2016/5/11/chartex" xmlns:cx6="http://schemas.microsoft.com/office/drawing/2016/5/12/chartex" xmlns:cx7="http://schemas.microsoft.com/office/drawing/2016/5/13/chartex" xmlns:cx8="http://schemas.microsoft.com/office/drawing/2016/5/14/chartex" xmlns:mc="http://schemas.openxmlformats.org/markup-compatibility/2006" xmlns:aink="http://schemas.microsoft.com/office/drawing/2016/ink" xmlns:am3d="http://schemas.microsoft.com/office/drawing/2017/model3d" xmlns:o="urn:schemas-microsoft-com:office:office" xmlns:oel="http://schemas.microsoft.com/office/2019/extlst" xmlns:r="http://schemas.openxmlformats.org/officeDocument/2006/relationships" xmlns:m="http://schemas.openxmlformats.org/officeDocument/2006/math" xmlns:v="urn:schemas-microsoft-com:vml" xmlns:wp14="http://schemas.microsoft.com/office/word/2010/wordprocessingDrawing" xmlns:wp="http://schemas.openxmlformats.org/drawingml/2006/wordprocessingDrawing" xmlns:w10="urn:schemas-microsoft-com:office:word" xmlns:w="http://schemas.openxmlformats.org/wordprocessingml/2006/main" xmlns:w14="http://schemas.microsoft.com/office/word/2010/wordml" xmlns:w15="http://schemas.microsoft.com/office/word/2012/wordml" xmlns:w16cex="http://schemas.microsoft.com/office/word/2018/wordml/cex" xmlns:w16cid="http://schemas.microsoft.com/office/word/2016/wordml/cid" xmlns:w16="http://schemas.microsoft.com/office/word/2018/wordml" xmlns:w16sdtdh="http://schemas.microsoft.com/office/word/2020/wordml/sdtdatahash" xmlns:w16se="http://schemas.microsoft.com/office/word/2015/wordml/symex" xmlns:wpg="http://schemas.microsoft.com/office/word/2010/wordprocessingGroup" xmlns:wpi="http://schemas.microsoft.com/office/word/2010/wordprocessingInk" xmlns:wne="http://schemas.microsoft.com/office/word/2006/wordml" xmlns:wps="http://schemas.microsoft.com/office/word/2010/wordprocessingShape" mc:Ignorable="w14 w15 w16se w16cid w16 w16cex w16sdtdh wp14">
   <w:abstractNum w:abstractNumId="0" w15:restartNumberingAfterBreak="0">
+    <w:nsid w:val="22D45E11"/>
+    <w:multiLevelType w:val="multilevel"/>
+    <w:tmpl w:val="1572FBB8"/>
+    <w:lvl w:ilvl="0">
+      <w:start w:val="1"/>
+      <w:numFmt w:val="decimal"/>
+      <w:lvlText w:val="%1."/>
+      <w:lvlJc w:val="left"/>
+      <w:pPr>
+        <w:tabs>
+          <w:tab w:val="num" w:pos="720"/>
+        </w:tabs>
+        <w:ind w:left="720" w:hanging="360"/>
+      </w:pPr>
+    </w:lvl>
+    <w:lvl w:ilvl="1">
+      <w:start w:val="1"/>
+      <w:numFmt w:val="bullet"/>
+      <w:lvlText w:val="o"/>
+      <w:lvlJc w:val="left"/>
+      <w:pPr>
+        <w:tabs>
+          <w:tab w:val="num" w:pos="1440"/>
+        </w:tabs>
+        <w:ind w:left="1440" w:hanging="360"/>
+      </w:pPr>
+      <w:rPr>
+        <w:rFonts w:ascii="Courier New" w:hAnsi="Courier New" w:hint="default"/>
+        <w:sz w:val="20"/>
+      </w:rPr>
+    </w:lvl>
+    <w:lvl w:ilvl="2" w:tentative="1">
+      <w:start w:val="1"/>
+      <w:numFmt w:val="decimal"/>
+      <w:lvlText w:val="%3."/>
+      <w:lvlJc w:val="left"/>
+      <w:pPr>
+        <w:tabs>
+          <w:tab w:val="num" w:pos="2160"/>
+        </w:tabs>
+        <w:ind w:left="2160" w:hanging="360"/>
+      </w:pPr>
+    </w:lvl>
+    <w:lvl w:ilvl="3" w:tentative="1">
+      <w:start w:val="1"/>
+      <w:numFmt w:val="decimal"/>
+      <w:lvlText w:val="%4."/>
+      <w:lvlJc w:val="left"/>
+      <w:pPr>
+        <w:tabs>
+          <w:tab w:val="num" w:pos="2880"/>
+        </w:tabs>
+        <w:ind w:left="2880" w:hanging="360"/>
+      </w:pPr>
+    </w:lvl>
+    <w:lvl w:ilvl="4" w:tentative="1">
+      <w:start w:val="1"/>
+      <w:numFmt w:val="decimal"/>
+      <w:lvlText w:val="%5."/>
+      <w:lvlJc w:val="left"/>
+      <w:pPr>
+        <w:tabs>
+          <w:tab w:val="num" w:pos="3600"/>
+        </w:tabs>
+        <w:ind w:left="3600" w:hanging="360"/>
+      </w:pPr>
+    </w:lvl>
+    <w:lvl w:ilvl="5" w:tentative="1">
+      <w:start w:val="1"/>
+      <w:numFmt w:val="decimal"/>
+      <w:lvlText w:val="%6."/>
+      <w:lvlJc w:val="left"/>
+      <w:pPr>
+        <w:tabs>
+          <w:tab w:val="num" w:pos="4320"/>
+        </w:tabs>
+        <w:ind w:left="4320" w:hanging="360"/>
+      </w:pPr>
+    </w:lvl>
+    <w:lvl w:ilvl="6" w:tentative="1">
+      <w:start w:val="1"/>
+      <w:numFmt w:val="decimal"/>
+      <w:lvlText w:val="%7."/>
+      <w:lvlJc w:val="left"/>
+      <w:pPr>
+        <w:tabs>
+          <w:tab w:val="num" w:pos="5040"/>
+        </w:tabs>
+        <w:ind w:left="5040" w:hanging="360"/>
+      </w:pPr>
+    </w:lvl>
+    <w:lvl w:ilvl="7" w:tentative="1">
+      <w:start w:val="1"/>
+      <w:numFmt w:val="decimal"/>
+      <w:lvlText w:val="%8."/>
+      <w:lvlJc w:val="left"/>
+      <w:pPr>
+        <w:tabs>
+          <w:tab w:val="num" w:pos="5760"/>
+        </w:tabs>
+        <w:ind w:left="5760" w:hanging="360"/>
+      </w:pPr>
+    </w:lvl>
+    <w:lvl w:ilvl="8" w:tentative="1">
+      <w:start w:val="1"/>
+      <w:numFmt w:val="decimal"/>
+      <w:lvlText w:val="%9."/>
+      <w:lvlJc w:val="left"/>
+      <w:pPr>
+        <w:tabs>
+          <w:tab w:val="num" w:pos="6480"/>
+        </w:tabs>
+        <w:ind w:left="6480" w:hanging="360"/>
+      </w:pPr>
+    </w:lvl>
+  </w:abstractNum>
+  <w:abstractNum w:abstractNumId="1" w15:restartNumberingAfterBreak="0">
+    <w:nsid w:val="239F3454"/>
+    <w:multiLevelType w:val="multilevel"/>
+    <w:tmpl w:val="8144870E"/>
+    <w:lvl w:ilvl="0">
+      <w:start w:val="1"/>
+      <w:numFmt w:val="bullet"/>
+      <w:lvlText w:val=""/>
+      <w:lvlJc w:val="left"/>
+      <w:pPr>
+        <w:tabs>
+          <w:tab w:val="num" w:pos="720"/>
+        </w:tabs>
+        <w:ind w:left="720" w:hanging="360"/>
+      </w:pPr>
+      <w:rPr>
+        <w:rFonts w:ascii="Symbol" w:hAnsi="Symbol" w:hint="default"/>
+        <w:sz w:val="20"/>
+      </w:rPr>
+    </w:lvl>
+    <w:lvl w:ilvl="1" w:tentative="1">
+      <w:start w:val="1"/>
+      <w:numFmt w:val="bullet"/>
+      <w:lvlText w:val="o"/>
+      <w:lvlJc w:val="left"/>
+      <w:pPr>
+        <w:tabs>
+          <w:tab w:val="num" w:pos="1440"/>
+        </w:tabs>
+        <w:ind w:left="1440" w:hanging="360"/>
+      </w:pPr>
+      <w:rPr>
+        <w:rFonts w:ascii="Courier New" w:hAnsi="Courier New" w:hint="default"/>
+        <w:sz w:val="20"/>
+      </w:rPr>
+    </w:lvl>
+    <w:lvl w:ilvl="2" w:tentative="1">
+      <w:start w:val="1"/>
+      <w:numFmt w:val="bullet"/>
+      <w:lvlText w:val=""/>
+      <w:lvlJc w:val="left"/>
+      <w:pPr>
+        <w:tabs>
+          <w:tab w:val="num" w:pos="2160"/>
+        </w:tabs>
+        <w:ind w:left="2160" w:hanging="360"/>
+      </w:pPr>
+      <w:rPr>
+        <w:rFonts w:ascii="Wingdings" w:hAnsi="Wingdings" w:hint="default"/>
+        <w:sz w:val="20"/>
+      </w:rPr>
+    </w:lvl>
+    <w:lvl w:ilvl="3" w:tentative="1">
+      <w:start w:val="1"/>
+      <w:numFmt w:val="bullet"/>
+      <w:lvlText w:val=""/>
+      <w:lvlJc w:val="left"/>
+      <w:pPr>
+        <w:tabs>
+          <w:tab w:val="num" w:pos="2880"/>
+        </w:tabs>
+        <w:ind w:left="2880" w:hanging="360"/>
+      </w:pPr>
+      <w:rPr>
+        <w:rFonts w:ascii="Wingdings" w:hAnsi="Wingdings" w:hint="default"/>
+        <w:sz w:val="20"/>
+      </w:rPr>
+    </w:lvl>
+    <w:lvl w:ilvl="4" w:tentative="1">
+      <w:start w:val="1"/>
+      <w:numFmt w:val="bullet"/>
+      <w:lvlText w:val=""/>
+      <w:lvlJc w:val="left"/>
+      <w:pPr>
+        <w:tabs>
+          <w:tab w:val="num" w:pos="3600"/>
+        </w:tabs>
+        <w:ind w:left="3600" w:hanging="360"/>
+      </w:pPr>
+      <w:rPr>
+        <w:rFonts w:ascii="Wingdings" w:hAnsi="Wingdings" w:hint="default"/>
+        <w:sz w:val="20"/>
+      </w:rPr>
+    </w:lvl>
+    <w:lvl w:ilvl="5" w:tentative="1">
+      <w:start w:val="1"/>
+      <w:numFmt w:val="bullet"/>
+      <w:lvlText w:val=""/>
+      <w:lvlJc w:val="left"/>
+      <w:pPr>
+        <w:tabs>
+          <w:tab w:val="num" w:pos="4320"/>
+        </w:tabs>
+        <w:ind w:left="4320" w:hanging="360"/>
+      </w:pPr>
+      <w:rPr>
+        <w:rFonts w:ascii="Wingdings" w:hAnsi="Wingdings" w:hint="default"/>
+        <w:sz w:val="20"/>
+      </w:rPr>
+    </w:lvl>
+    <w:lvl w:ilvl="6" w:tentative="1">
+      <w:start w:val="1"/>
+      <w:numFmt w:val="bullet"/>
+      <w:lvlText w:val=""/>
+      <w:lvlJc w:val="left"/>
+      <w:pPr>
+        <w:tabs>
+          <w:tab w:val="num" w:pos="5040"/>
+        </w:tabs>
+        <w:ind w:left="5040" w:hanging="360"/>
+      </w:pPr>
+      <w:rPr>
+        <w:rFonts w:ascii="Wingdings" w:hAnsi="Wingdings" w:hint="default"/>
+        <w:sz w:val="20"/>
+      </w:rPr>
+    </w:lvl>
+    <w:lvl w:ilvl="7" w:tentative="1">
+      <w:start w:val="1"/>
+      <w:numFmt w:val="bullet"/>
+      <w:lvlText w:val=""/>
+      <w:lvlJc w:val="left"/>
+      <w:pPr>
+        <w:tabs>
+          <w:tab w:val="num" w:pos="5760"/>
+        </w:tabs>
+        <w:ind w:left="5760" w:hanging="360"/>
+      </w:pPr>
+      <w:rPr>
+        <w:rFonts w:ascii="Wingdings" w:hAnsi="Wingdings" w:hint="default"/>
+        <w:sz w:val="20"/>
+      </w:rPr>
+    </w:lvl>
+    <w:lvl w:ilvl="8" w:tentative="1">
+      <w:start w:val="1"/>
+      <w:numFmt w:val="bullet"/>
+      <w:lvlText w:val=""/>
+      <w:lvlJc w:val="left"/>
+      <w:pPr>
+        <w:tabs>
+          <w:tab w:val="num" w:pos="6480"/>
+        </w:tabs>
+        <w:ind w:left="6480" w:hanging="360"/>
+      </w:pPr>
+      <w:rPr>
+        <w:rFonts w:ascii="Wingdings" w:hAnsi="Wingdings" w:hint="default"/>
+        <w:sz w:val="20"/>
+      </w:rPr>
+    </w:lvl>
+  </w:abstractNum>
+  <w:abstractNum w:abstractNumId="2" w15:restartNumberingAfterBreak="0">
     <w:nsid w:val="2BCE454D"/>
     <w:multiLevelType w:val="hybridMultilevel"/>
     <w:tmpl w:val="6ECE346C"/>
@@ -2885,7 +3714,156 @@
       </w:pPr>
     </w:lvl>
   </w:abstractNum>
-  <w:abstractNum w:abstractNumId="1" w15:restartNumberingAfterBreak="0">
+  <w:abstractNum w:abstractNumId="3" w15:restartNumberingAfterBreak="0">
+    <w:nsid w:val="2F3C4DA2"/>
+    <w:multiLevelType w:val="multilevel"/>
+    <w:tmpl w:val="FE56C6BA"/>
+    <w:lvl w:ilvl="0">
+      <w:start w:val="1"/>
+      <w:numFmt w:val="bullet"/>
+      <w:lvlText w:val=""/>
+      <w:lvlJc w:val="left"/>
+      <w:pPr>
+        <w:tabs>
+          <w:tab w:val="num" w:pos="720"/>
+        </w:tabs>
+        <w:ind w:left="720" w:hanging="360"/>
+      </w:pPr>
+      <w:rPr>
+        <w:rFonts w:ascii="Symbol" w:hAnsi="Symbol" w:hint="default"/>
+        <w:sz w:val="20"/>
+      </w:rPr>
+    </w:lvl>
+    <w:lvl w:ilvl="1" w:tentative="1">
+      <w:start w:val="1"/>
+      <w:numFmt w:val="bullet"/>
+      <w:lvlText w:val="o"/>
+      <w:lvlJc w:val="left"/>
+      <w:pPr>
+        <w:tabs>
+          <w:tab w:val="num" w:pos="1440"/>
+        </w:tabs>
+        <w:ind w:left="1440" w:hanging="360"/>
+      </w:pPr>
+      <w:rPr>
+        <w:rFonts w:ascii="Courier New" w:hAnsi="Courier New" w:hint="default"/>
+        <w:sz w:val="20"/>
+      </w:rPr>
+    </w:lvl>
+    <w:lvl w:ilvl="2" w:tentative="1">
+      <w:start w:val="1"/>
+      <w:numFmt w:val="bullet"/>
+      <w:lvlText w:val=""/>
+      <w:lvlJc w:val="left"/>
+      <w:pPr>
+        <w:tabs>
+          <w:tab w:val="num" w:pos="2160"/>
+        </w:tabs>
+        <w:ind w:left="2160" w:hanging="360"/>
+      </w:pPr>
+      <w:rPr>
+        <w:rFonts w:ascii="Wingdings" w:hAnsi="Wingdings" w:hint="default"/>
+        <w:sz w:val="20"/>
+      </w:rPr>
+    </w:lvl>
+    <w:lvl w:ilvl="3" w:tentative="1">
+      <w:start w:val="1"/>
+      <w:numFmt w:val="bullet"/>
+      <w:lvlText w:val=""/>
+      <w:lvlJc w:val="left"/>
+      <w:pPr>
+        <w:tabs>
+          <w:tab w:val="num" w:pos="2880"/>
+        </w:tabs>
+        <w:ind w:left="2880" w:hanging="360"/>
+      </w:pPr>
+      <w:rPr>
+        <w:rFonts w:ascii="Wingdings" w:hAnsi="Wingdings" w:hint="default"/>
+        <w:sz w:val="20"/>
+      </w:rPr>
+    </w:lvl>
+    <w:lvl w:ilvl="4" w:tentative="1">
+      <w:start w:val="1"/>
+      <w:numFmt w:val="bullet"/>
+      <w:lvlText w:val=""/>
+      <w:lvlJc w:val="left"/>
+      <w:pPr>
+        <w:tabs>
+          <w:tab w:val="num" w:pos="3600"/>
+        </w:tabs>
+        <w:ind w:left="3600" w:hanging="360"/>
+      </w:pPr>
+      <w:rPr>
+        <w:rFonts w:ascii="Wingdings" w:hAnsi="Wingdings" w:hint="default"/>
+        <w:sz w:val="20"/>
+      </w:rPr>
+    </w:lvl>
+    <w:lvl w:ilvl="5" w:tentative="1">
+      <w:start w:val="1"/>
+      <w:numFmt w:val="bullet"/>
+      <w:lvlText w:val=""/>
+      <w:lvlJc w:val="left"/>
+      <w:pPr>
+        <w:tabs>
+          <w:tab w:val="num" w:pos="4320"/>
+        </w:tabs>
+        <w:ind w:left="4320" w:hanging="360"/>
+      </w:pPr>
+      <w:rPr>
+        <w:rFonts w:ascii="Wingdings" w:hAnsi="Wingdings" w:hint="default"/>
+        <w:sz w:val="20"/>
+      </w:rPr>
+    </w:lvl>
+    <w:lvl w:ilvl="6" w:tentative="1">
+      <w:start w:val="1"/>
+      <w:numFmt w:val="bullet"/>
+      <w:lvlText w:val=""/>
+      <w:lvlJc w:val="left"/>
+      <w:pPr>
+        <w:tabs>
+          <w:tab w:val="num" w:pos="5040"/>
+        </w:tabs>
+        <w:ind w:left="5040" w:hanging="360"/>
+      </w:pPr>
+      <w:rPr>
+        <w:rFonts w:ascii="Wingdings" w:hAnsi="Wingdings" w:hint="default"/>
+        <w:sz w:val="20"/>
+      </w:rPr>
+    </w:lvl>
+    <w:lvl w:ilvl="7" w:tentative="1">
+      <w:start w:val="1"/>
+      <w:numFmt w:val="bullet"/>
+      <w:lvlText w:val=""/>
+      <w:lvlJc w:val="left"/>
+      <w:pPr>
+        <w:tabs>
+          <w:tab w:val="num" w:pos="5760"/>
+        </w:tabs>
+        <w:ind w:left="5760" w:hanging="360"/>
+      </w:pPr>
+      <w:rPr>
+        <w:rFonts w:ascii="Wingdings" w:hAnsi="Wingdings" w:hint="default"/>
+        <w:sz w:val="20"/>
+      </w:rPr>
+    </w:lvl>
+    <w:lvl w:ilvl="8" w:tentative="1">
+      <w:start w:val="1"/>
+      <w:numFmt w:val="bullet"/>
+      <w:lvlText w:val=""/>
+      <w:lvlJc w:val="left"/>
+      <w:pPr>
+        <w:tabs>
+          <w:tab w:val="num" w:pos="6480"/>
+        </w:tabs>
+        <w:ind w:left="6480" w:hanging="360"/>
+      </w:pPr>
+      <w:rPr>
+        <w:rFonts w:ascii="Wingdings" w:hAnsi="Wingdings" w:hint="default"/>
+        <w:sz w:val="20"/>
+      </w:rPr>
+    </w:lvl>
+  </w:abstractNum>
+  <w:abstractNum w:abstractNumId="4" w15:restartNumberingAfterBreak="0">
     <w:nsid w:val="4D673061"/>
     <w:multiLevelType w:val="multilevel"/>
     <w:tmpl w:val="5426C7D4"/>
@@ -2973,7 +3951,156 @@
       </w:pPr>
     </w:lvl>
   </w:abstractNum>
-  <w:abstractNum w:abstractNumId="2" w15:restartNumberingAfterBreak="0">
+  <w:abstractNum w:abstractNumId="5" w15:restartNumberingAfterBreak="0">
+    <w:nsid w:val="50395BA6"/>
+    <w:multiLevelType w:val="multilevel"/>
+    <w:tmpl w:val="4F4EB75E"/>
+    <w:lvl w:ilvl="0">
+      <w:start w:val="1"/>
+      <w:numFmt w:val="bullet"/>
+      <w:lvlText w:val=""/>
+      <w:lvlJc w:val="left"/>
+      <w:pPr>
+        <w:tabs>
+          <w:tab w:val="num" w:pos="720"/>
+        </w:tabs>
+        <w:ind w:left="720" w:hanging="360"/>
+      </w:pPr>
+      <w:rPr>
+        <w:rFonts w:ascii="Symbol" w:hAnsi="Symbol" w:hint="default"/>
+        <w:sz w:val="20"/>
+      </w:rPr>
+    </w:lvl>
+    <w:lvl w:ilvl="1" w:tentative="1">
+      <w:start w:val="1"/>
+      <w:numFmt w:val="bullet"/>
+      <w:lvlText w:val="o"/>
+      <w:lvlJc w:val="left"/>
+      <w:pPr>
+        <w:tabs>
+          <w:tab w:val="num" w:pos="1440"/>
+        </w:tabs>
+        <w:ind w:left="1440" w:hanging="360"/>
+      </w:pPr>
+      <w:rPr>
+        <w:rFonts w:ascii="Courier New" w:hAnsi="Courier New" w:hint="default"/>
+        <w:sz w:val="20"/>
+      </w:rPr>
+    </w:lvl>
+    <w:lvl w:ilvl="2" w:tentative="1">
+      <w:start w:val="1"/>
+      <w:numFmt w:val="bullet"/>
+      <w:lvlText w:val=""/>
+      <w:lvlJc w:val="left"/>
+      <w:pPr>
+        <w:tabs>
+          <w:tab w:val="num" w:pos="2160"/>
+        </w:tabs>
+        <w:ind w:left="2160" w:hanging="360"/>
+      </w:pPr>
+      <w:rPr>
+        <w:rFonts w:ascii="Wingdings" w:hAnsi="Wingdings" w:hint="default"/>
+        <w:sz w:val="20"/>
+      </w:rPr>
+    </w:lvl>
+    <w:lvl w:ilvl="3" w:tentative="1">
+      <w:start w:val="1"/>
+      <w:numFmt w:val="bullet"/>
+      <w:lvlText w:val=""/>
+      <w:lvlJc w:val="left"/>
+      <w:pPr>
+        <w:tabs>
+          <w:tab w:val="num" w:pos="2880"/>
+        </w:tabs>
+        <w:ind w:left="2880" w:hanging="360"/>
+      </w:pPr>
+      <w:rPr>
+        <w:rFonts w:ascii="Wingdings" w:hAnsi="Wingdings" w:hint="default"/>
+        <w:sz w:val="20"/>
+      </w:rPr>
+    </w:lvl>
+    <w:lvl w:ilvl="4" w:tentative="1">
+      <w:start w:val="1"/>
+      <w:numFmt w:val="bullet"/>
+      <w:lvlText w:val=""/>
+      <w:lvlJc w:val="left"/>
+      <w:pPr>
+        <w:tabs>
+          <w:tab w:val="num" w:pos="3600"/>
+        </w:tabs>
+        <w:ind w:left="3600" w:hanging="360"/>
+      </w:pPr>
+      <w:rPr>
+        <w:rFonts w:ascii="Wingdings" w:hAnsi="Wingdings" w:hint="default"/>
+        <w:sz w:val="20"/>
+      </w:rPr>
+    </w:lvl>
+    <w:lvl w:ilvl="5" w:tentative="1">
+      <w:start w:val="1"/>
+      <w:numFmt w:val="bullet"/>
+      <w:lvlText w:val=""/>
+      <w:lvlJc w:val="left"/>
+      <w:pPr>
+        <w:tabs>
+          <w:tab w:val="num" w:pos="4320"/>
+        </w:tabs>
+        <w:ind w:left="4320" w:hanging="360"/>
+      </w:pPr>
+      <w:rPr>
+        <w:rFonts w:ascii="Wingdings" w:hAnsi="Wingdings" w:hint="default"/>
+        <w:sz w:val="20"/>
+      </w:rPr>
+    </w:lvl>
+    <w:lvl w:ilvl="6" w:tentative="1">
+      <w:start w:val="1"/>
+      <w:numFmt w:val="bullet"/>
+      <w:lvlText w:val=""/>
+      <w:lvlJc w:val="left"/>
+      <w:pPr>
+        <w:tabs>
+          <w:tab w:val="num" w:pos="5040"/>
+        </w:tabs>
+        <w:ind w:left="5040" w:hanging="360"/>
+      </w:pPr>
+      <w:rPr>
+        <w:rFonts w:ascii="Wingdings" w:hAnsi="Wingdings" w:hint="default"/>
+        <w:sz w:val="20"/>
+      </w:rPr>
+    </w:lvl>
+    <w:lvl w:ilvl="7" w:tentative="1">
+      <w:start w:val="1"/>
+      <w:numFmt w:val="bullet"/>
+      <w:lvlText w:val=""/>
+      <w:lvlJc w:val="left"/>
+      <w:pPr>
+        <w:tabs>
+          <w:tab w:val="num" w:pos="5760"/>
+        </w:tabs>
+        <w:ind w:left="5760" w:hanging="360"/>
+      </w:pPr>
+      <w:rPr>
+        <w:rFonts w:ascii="Wingdings" w:hAnsi="Wingdings" w:hint="default"/>
+        <w:sz w:val="20"/>
+      </w:rPr>
+    </w:lvl>
+    <w:lvl w:ilvl="8" w:tentative="1">
+      <w:start w:val="1"/>
+      <w:numFmt w:val="bullet"/>
+      <w:lvlText w:val=""/>
+      <w:lvlJc w:val="left"/>
+      <w:pPr>
+        <w:tabs>
+          <w:tab w:val="num" w:pos="6480"/>
+        </w:tabs>
+        <w:ind w:left="6480" w:hanging="360"/>
+      </w:pPr>
+      <w:rPr>
+        <w:rFonts w:ascii="Wingdings" w:hAnsi="Wingdings" w:hint="default"/>
+        <w:sz w:val="20"/>
+      </w:rPr>
+    </w:lvl>
+  </w:abstractNum>
+  <w:abstractNum w:abstractNumId="6" w15:restartNumberingAfterBreak="0">
     <w:nsid w:val="71BB54D2"/>
     <w:multiLevelType w:val="hybridMultilevel"/>
     <w:tmpl w:val="6ECE346C"/>
@@ -3064,28 +4191,40 @@
     </w:lvl>
   </w:abstractNum>
   <w:num w:numId="1" w16cid:durableId="655063878">
-    <w:abstractNumId w:val="1"/>
+    <w:abstractNumId w:val="4"/>
   </w:num>
   <w:num w:numId="2" w16cid:durableId="266931818">
+    <w:abstractNumId w:val="2"/>
+  </w:num>
+  <w:num w:numId="3" w16cid:durableId="1648590122">
+    <w:abstractNumId w:val="4"/>
+  </w:num>
+  <w:num w:numId="4" w16cid:durableId="191849536">
+    <w:abstractNumId w:val="4"/>
+  </w:num>
+  <w:num w:numId="5" w16cid:durableId="1514143860">
+    <w:abstractNumId w:val="4"/>
+  </w:num>
+  <w:num w:numId="6" w16cid:durableId="439300813">
+    <w:abstractNumId w:val="4"/>
+  </w:num>
+  <w:num w:numId="7" w16cid:durableId="97068871">
+    <w:abstractNumId w:val="4"/>
+  </w:num>
+  <w:num w:numId="8" w16cid:durableId="1199732815">
+    <w:abstractNumId w:val="6"/>
+  </w:num>
+  <w:num w:numId="9" w16cid:durableId="70741493">
+    <w:abstractNumId w:val="5"/>
+  </w:num>
+  <w:num w:numId="10" w16cid:durableId="849175052">
+    <w:abstractNumId w:val="3"/>
+  </w:num>
+  <w:num w:numId="11" w16cid:durableId="689602359">
     <w:abstractNumId w:val="0"/>
   </w:num>
-  <w:num w:numId="3" w16cid:durableId="1648590122">
+  <w:num w:numId="12" w16cid:durableId="1159807254">
     <w:abstractNumId w:val="1"/>
-  </w:num>
-  <w:num w:numId="4" w16cid:durableId="191849536">
-    <w:abstractNumId w:val="1"/>
-  </w:num>
-  <w:num w:numId="5" w16cid:durableId="1514143860">
-    <w:abstractNumId w:val="1"/>
-  </w:num>
-  <w:num w:numId="6" w16cid:durableId="439300813">
-    <w:abstractNumId w:val="1"/>
-  </w:num>
-  <w:num w:numId="7" w16cid:durableId="97068871">
-    <w:abstractNumId w:val="1"/>
-  </w:num>
-  <w:num w:numId="8" w16cid:durableId="1199732815">
-    <w:abstractNumId w:val="2"/>
   </w:num>
 </w:numbering>
 </file>

</xml_diff>